<commit_message>
Updated Final Project Concepts
</commit_message>
<xml_diff>
--- a/Final Project Concepts v2.docx
+++ b/Final Project Concepts v2.docx
@@ -217,6 +217,12 @@
               </w:rPr>
               <w:t>&lt;p&gt;, &lt;div&gt;, &lt;h1&gt;, &lt;h2&gt;, &lt;i&gt;</w:t>
             </w:r>
+            <w:r>
+              <w:rPr>
+                <w:rFonts w:cstheme="minorHAnsi"/>
+              </w:rPr>
+              <w:t>, &lt;br&gt;</w:t>
+            </w:r>
           </w:p>
         </w:tc>
         <w:tc>
@@ -229,6 +235,63 @@
                 <w:rFonts w:cstheme="minorHAnsi"/>
               </w:rPr>
             </w:pPr>
+            <w:r>
+              <w:rPr>
+                <w:rFonts w:cstheme="minorHAnsi"/>
+              </w:rPr>
+              <w:t xml:space="preserve">It’s practically the whole CSS file so maybe I’ll just give some examples of the more complicated ones: </w:t>
+            </w:r>
+          </w:p>
+          <w:p>
+            <w:pPr>
+              <w:rPr>
+                <w:rFonts w:cstheme="minorHAnsi"/>
+              </w:rPr>
+            </w:pPr>
+            <w:r>
+              <w:rPr>
+                <w:rFonts w:cstheme="minorHAnsi"/>
+              </w:rPr>
+              <w:t>4-7,</w:t>
+            </w:r>
+            <w:r>
+              <w:rPr>
+                <w:rFonts w:cstheme="minorHAnsi"/>
+              </w:rPr>
+              <w:t xml:space="preserve"> 14-1</w:t>
+            </w:r>
+            <w:r>
+              <w:rPr>
+                <w:rFonts w:cstheme="minorHAnsi"/>
+              </w:rPr>
+              <w:t>6, 168</w:t>
+            </w:r>
+          </w:p>
+          <w:p>
+            <w:pPr>
+              <w:rPr>
+                <w:rFonts w:cstheme="minorHAnsi"/>
+              </w:rPr>
+            </w:pPr>
+          </w:p>
+          <w:p>
+            <w:pPr>
+              <w:rPr>
+                <w:rFonts w:cstheme="minorHAnsi"/>
+              </w:rPr>
+            </w:pPr>
+            <w:r>
+              <w:rPr>
+                <w:rFonts w:cstheme="minorHAnsi"/>
+              </w:rPr>
+              <w:t>HTML: 34,41,72,85,111,124,139</w:t>
+            </w:r>
+            <w:r>
+              <w:rPr>
+                <w:rFonts w:cstheme="minorHAnsi"/>
+              </w:rPr>
+              <w:t>, 145</w:t>
+            </w:r>
           </w:p>
         </w:tc>
         <w:tc>
@@ -287,7 +350,21 @@
                 <w:rFonts w:cstheme="minorHAnsi"/>
                 <w:color w:val="2D3C45"/>
               </w:rPr>
-              <w:t>&lt;video&gt;, relative position</w:t>
+              <w:t xml:space="preserve">&lt;video&gt;, </w:t>
+            </w:r>
+            <w:r>
+              <w:rPr>
+                <w:rFonts w:cstheme="minorHAnsi"/>
+                <w:color w:val="2D3C45"/>
+              </w:rPr>
+              <w:t xml:space="preserve">absolute </w:t>
+            </w:r>
+            <w:r>
+              <w:rPr>
+                <w:rFonts w:cstheme="minorHAnsi"/>
+                <w:color w:val="2D3C45"/>
+              </w:rPr>
+              <w:t>position</w:t>
             </w:r>
           </w:p>
         </w:tc>
@@ -350,6 +427,25 @@
                 <w:rFonts w:cstheme="minorHAnsi"/>
               </w:rPr>
             </w:pPr>
+            <w:r>
+              <w:rPr>
+                <w:rFonts w:cstheme="minorHAnsi"/>
+              </w:rPr>
+              <w:t>HTML: 19-23</w:t>
+            </w:r>
+          </w:p>
+          <w:p>
+            <w:pPr>
+              <w:rPr>
+                <w:rFonts w:cstheme="minorHAnsi"/>
+              </w:rPr>
+            </w:pPr>
+            <w:r>
+              <w:rPr>
+                <w:rFonts w:cstheme="minorHAnsi"/>
+              </w:rPr>
+              <w:t>CSS: 43-49, 58-61, 67-76</w:t>
+            </w:r>
           </w:p>
         </w:tc>
         <w:tc>
@@ -374,6 +470,12 @@
                 <w:rFonts w:cstheme="minorHAnsi"/>
               </w:rPr>
               <w:t>html</w:t>
+            </w:r>
+            <w:r>
+              <w:rPr>
+                <w:rFonts w:cstheme="minorHAnsi"/>
+              </w:rPr>
+              <w:t>, appstyle.css</w:t>
             </w:r>
           </w:p>
         </w:tc>
@@ -415,7 +517,7 @@
                 <w:rFonts w:cstheme="minorHAnsi"/>
                 <w:color w:val="2D3C45"/>
               </w:rPr>
-              <w:t>Input text</w:t>
+              <w:t>Input</w:t>
             </w:r>
           </w:p>
         </w:tc>
@@ -448,6 +550,19 @@
               <w:t xml:space="preserve"> for user to type in their name and styling the text</w:t>
             </w:r>
           </w:p>
+          <w:p>
+            <w:pPr>
+              <w:rPr>
+                <w:rFonts w:cstheme="minorHAnsi"/>
+              </w:rPr>
+            </w:pPr>
+            <w:r>
+              <w:rPr>
+                <w:rFonts w:cstheme="minorHAnsi"/>
+              </w:rPr>
+              <w:t>Creating button input</w:t>
+            </w:r>
+          </w:p>
         </w:tc>
         <w:tc>
           <w:tcPr>
@@ -459,6 +574,37 @@
                 <w:rFonts w:cstheme="minorHAnsi"/>
               </w:rPr>
             </w:pPr>
+            <w:r>
+              <w:rPr>
+                <w:rFonts w:cstheme="minorHAnsi"/>
+              </w:rPr>
+              <w:t xml:space="preserve">HTML: </w:t>
+            </w:r>
+            <w:r>
+              <w:rPr>
+                <w:rFonts w:cstheme="minorHAnsi"/>
+              </w:rPr>
+              <w:t>35</w:t>
+            </w:r>
+            <w:r>
+              <w:rPr>
+                <w:rFonts w:cstheme="minorHAnsi"/>
+              </w:rPr>
+              <w:t>, 53-54</w:t>
+            </w:r>
+          </w:p>
+          <w:p>
+            <w:pPr>
+              <w:rPr>
+                <w:rFonts w:cstheme="minorHAnsi"/>
+              </w:rPr>
+            </w:pPr>
+            <w:r>
+              <w:rPr>
+                <w:rFonts w:cstheme="minorHAnsi"/>
+              </w:rPr>
+              <w:t>CSS: 84-89, 95,96</w:t>
+            </w:r>
           </w:p>
         </w:tc>
         <w:tc>
@@ -476,6 +622,12 @@
                 <w:rFonts w:cstheme="minorHAnsi"/>
               </w:rPr>
               <w:t>home.html</w:t>
+            </w:r>
+            <w:r>
+              <w:rPr>
+                <w:rFonts w:cstheme="minorHAnsi"/>
+              </w:rPr>
+              <w:t>, appstyle.css</w:t>
             </w:r>
           </w:p>
         </w:tc>
@@ -562,6 +714,12 @@
                 <w:rFonts w:cstheme="minorHAnsi"/>
               </w:rPr>
             </w:pPr>
+            <w:r>
+              <w:rPr>
+                <w:rFonts w:cstheme="minorHAnsi"/>
+              </w:rPr>
+              <w:t>92-94, 99</w:t>
+            </w:r>
           </w:p>
         </w:tc>
         <w:tc>
@@ -578,7 +736,13 @@
               <w:rPr>
                 <w:rFonts w:cstheme="minorHAnsi"/>
               </w:rPr>
-              <w:t>home.html</w:t>
+              <w:t>appstyle.cs</w:t>
+            </w:r>
+            <w:r>
+              <w:rPr>
+                <w:rFonts w:cstheme="minorHAnsi"/>
+              </w:rPr>
+              <w:t>s</w:t>
             </w:r>
           </w:p>
         </w:tc>
@@ -652,6 +816,12 @@
                 <w:rFonts w:cstheme="minorHAnsi"/>
               </w:rPr>
             </w:pPr>
+            <w:r>
+              <w:rPr>
+                <w:rFonts w:cstheme="minorHAnsi"/>
+              </w:rPr>
+              <w:t>37</w:t>
+            </w:r>
           </w:p>
         </w:tc>
         <w:tc>
@@ -691,7 +861,7 @@
                 <w:rFonts w:cstheme="minorHAnsi"/>
                 <w:color w:val="2D3C45"/>
               </w:rPr>
-              <w:t>2</w:t>
+              <w:t>-</w:t>
             </w:r>
           </w:p>
         </w:tc>
@@ -711,7 +881,7 @@
                 <w:rFonts w:cstheme="minorHAnsi"/>
                 <w:color w:val="2D3C45"/>
               </w:rPr>
-              <w:t>Using font from external website</w:t>
+              <w:t>Scroll behaviour</w:t>
             </w:r>
           </w:p>
         </w:tc>
@@ -729,7 +899,25 @@
               <w:rPr>
                 <w:rFonts w:cstheme="minorHAnsi"/>
               </w:rPr>
-              <w:t>Changed the font of my website</w:t>
+              <w:t>Attempted to use smooth scrolling on my website but it is not working so will have to debug (</w:t>
+            </w:r>
+            <w:r>
+              <w:rPr>
+                <w:rFonts w:cstheme="minorHAnsi"/>
+              </w:rPr>
+              <w:t>CSS scroll-behavior property</w:t>
+            </w:r>
+            <w:r>
+              <w:rPr>
+                <w:rFonts w:cstheme="minorHAnsi"/>
+              </w:rPr>
+              <w:t xml:space="preserve">, </w:t>
+            </w:r>
+            <w:r>
+              <w:rPr>
+                <w:rFonts w:cstheme="minorHAnsi"/>
+              </w:rPr>
+              <w:t>n.d.)</w:t>
             </w:r>
           </w:p>
         </w:tc>
@@ -741,9 +929,20 @@
             <w:pPr>
               <w:rPr>
                 <w:rFonts w:cstheme="minorHAnsi"/>
-                <w:lang w:val="en-US"/>
-              </w:rPr>
-            </w:pPr>
+              </w:rPr>
+            </w:pPr>
+            <w:r>
+              <w:rPr>
+                <w:rFonts w:cstheme="minorHAnsi"/>
+              </w:rPr>
+              <w:t>9</w:t>
+            </w:r>
+            <w:r>
+              <w:rPr>
+                <w:rFonts w:cstheme="minorHAnsi"/>
+              </w:rPr>
+              <w:t>, 51</w:t>
+            </w:r>
           </w:p>
         </w:tc>
         <w:tc>
@@ -760,13 +959,7 @@
               <w:rPr>
                 <w:rFonts w:cstheme="minorHAnsi"/>
               </w:rPr>
-              <w:t>appstyle</w:t>
-            </w:r>
-            <w:r>
-              <w:rPr>
-                <w:rFonts w:cstheme="minorHAnsi"/>
-              </w:rPr>
-              <w:t>.css</w:t>
+              <w:t>appstyle.css</w:t>
             </w:r>
           </w:p>
         </w:tc>
@@ -788,7 +981,7 @@
                 <w:rFonts w:cstheme="minorHAnsi"/>
                 <w:color w:val="2D3C45"/>
               </w:rPr>
-              <w:t>3</w:t>
+              <w:t>2</w:t>
             </w:r>
           </w:p>
         </w:tc>
@@ -808,7 +1001,7 @@
                 <w:rFonts w:cstheme="minorHAnsi"/>
                 <w:color w:val="2D3C45"/>
               </w:rPr>
-              <w:t>Declaring variables</w:t>
+              <w:t>Using font from external website</w:t>
             </w:r>
           </w:p>
         </w:tc>
@@ -826,7 +1019,7 @@
               <w:rPr>
                 <w:rFonts w:cstheme="minorHAnsi"/>
               </w:rPr>
-              <w:t>Using “let” assign values to variables</w:t>
+              <w:t>Changed the font of my website</w:t>
             </w:r>
           </w:p>
         </w:tc>
@@ -838,8 +1031,38 @@
             <w:pPr>
               <w:rPr>
                 <w:rFonts w:cstheme="minorHAnsi"/>
-              </w:rPr>
-            </w:pPr>
+                <w:lang w:val="en-US"/>
+              </w:rPr>
+            </w:pPr>
+            <w:r>
+              <w:rPr>
+                <w:rFonts w:cstheme="minorHAnsi"/>
+                <w:lang w:val="en-US"/>
+              </w:rPr>
+              <w:t xml:space="preserve">HTML: </w:t>
+            </w:r>
+            <w:r>
+              <w:rPr>
+                <w:rFonts w:cstheme="minorHAnsi"/>
+                <w:lang w:val="en-US"/>
+              </w:rPr>
+              <w:t>6-9</w:t>
+            </w:r>
+          </w:p>
+          <w:p>
+            <w:pPr>
+              <w:rPr>
+                <w:rFonts w:cstheme="minorHAnsi"/>
+                <w:lang w:val="en-US"/>
+              </w:rPr>
+            </w:pPr>
+            <w:r>
+              <w:rPr>
+                <w:rFonts w:cstheme="minorHAnsi"/>
+                <w:lang w:val="en-US"/>
+              </w:rPr>
+              <w:t>CSS: 14, 25, 89, 104, 118, 164</w:t>
+            </w:r>
           </w:p>
         </w:tc>
         <w:tc>
@@ -856,7 +1079,26 @@
               <w:rPr>
                 <w:rFonts w:cstheme="minorHAnsi"/>
               </w:rPr>
-              <w:t>main.js</w:t>
+              <w:t>home.html</w:t>
+            </w:r>
+          </w:p>
+          <w:p>
+            <w:pPr>
+              <w:rPr>
+                <w:rFonts w:cstheme="minorHAnsi"/>
+              </w:rPr>
+            </w:pPr>
+            <w:r>
+              <w:rPr>
+                <w:rFonts w:cstheme="minorHAnsi"/>
+              </w:rPr>
+              <w:t>appstyle</w:t>
+            </w:r>
+            <w:r>
+              <w:rPr>
+                <w:rFonts w:cstheme="minorHAnsi"/>
+              </w:rPr>
+              <w:t>.css</w:t>
             </w:r>
           </w:p>
         </w:tc>
@@ -898,7 +1140,7 @@
                 <w:rFonts w:cstheme="minorHAnsi"/>
                 <w:color w:val="2D3C45"/>
               </w:rPr>
-              <w:t>Writing functions</w:t>
+              <w:t>Declaring variables</w:t>
             </w:r>
           </w:p>
         </w:tc>
@@ -916,7 +1158,19 @@
               <w:rPr>
                 <w:rFonts w:cstheme="minorHAnsi"/>
               </w:rPr>
-              <w:t>Used function() {}  to play and pause audio</w:t>
+              <w:t>Using “let”</w:t>
+            </w:r>
+            <w:r>
+              <w:rPr>
+                <w:rFonts w:cstheme="minorHAnsi"/>
+              </w:rPr>
+              <w:t xml:space="preserve"> and “const” to </w:t>
+            </w:r>
+            <w:r>
+              <w:rPr>
+                <w:rFonts w:cstheme="minorHAnsi"/>
+              </w:rPr>
+              <w:t>assign values to variables</w:t>
             </w:r>
           </w:p>
         </w:tc>
@@ -930,6 +1184,12 @@
                 <w:rFonts w:cstheme="minorHAnsi"/>
               </w:rPr>
             </w:pPr>
+            <w:r>
+              <w:rPr>
+                <w:rFonts w:cstheme="minorHAnsi"/>
+              </w:rPr>
+              <w:t>3,9, 46- 47, 51, 65</w:t>
+            </w:r>
           </w:p>
         </w:tc>
         <w:tc>
@@ -968,7 +1228,14 @@
                 <w:rFonts w:cstheme="minorHAnsi"/>
                 <w:color w:val="2D3C45"/>
               </w:rPr>
-              <w:t>4</w:t>
+              <w:t>3</w:t>
+            </w:r>
+            <w:r>
+              <w:rPr>
+                <w:rFonts w:cstheme="minorHAnsi"/>
+                <w:color w:val="2D3C45"/>
+              </w:rPr>
+              <w:t>/6</w:t>
             </w:r>
           </w:p>
         </w:tc>
@@ -988,28 +1255,7 @@
                 <w:rFonts w:cstheme="minorHAnsi"/>
                 <w:color w:val="2D3C45"/>
               </w:rPr>
-              <w:t>D</w:t>
-            </w:r>
-            <w:r>
-              <w:rPr>
-                <w:rFonts w:cstheme="minorHAnsi"/>
-                <w:color w:val="2D3C45"/>
-              </w:rPr>
-              <w:t>OM</w:t>
-            </w:r>
-            <w:r>
-              <w:rPr>
-                <w:rFonts w:cstheme="minorHAnsi"/>
-                <w:color w:val="2D3C45"/>
-              </w:rPr>
-              <w:t xml:space="preserve">: </w:t>
-            </w:r>
-            <w:r>
-              <w:rPr>
-                <w:rFonts w:cstheme="minorHAnsi"/>
-                <w:color w:val="2D3C45"/>
-              </w:rPr>
-              <w:t>assigning id or class to HTML elements then access or manipulate them</w:t>
+              <w:t>Writing functions</w:t>
             </w:r>
           </w:p>
         </w:tc>
@@ -1027,19 +1273,13 @@
               <w:rPr>
                 <w:rFonts w:cstheme="minorHAnsi"/>
               </w:rPr>
-              <w:t xml:space="preserve">Assigning ID then using getElementById() to change the </w:t>
-            </w:r>
-            <w:r>
-              <w:rPr>
-                <w:rFonts w:cstheme="minorHAnsi"/>
-              </w:rPr>
-              <w:t>inner HTML to a</w:t>
-            </w:r>
-            <w:r>
-              <w:rPr>
-                <w:rFonts w:cstheme="minorHAnsi"/>
-              </w:rPr>
-              <w:t>ddress the user by name after they key in their name in input box and click on the link “That’s me!”</w:t>
+              <w:t>Used function() {}  to play and pause audio</w:t>
+            </w:r>
+            <w:r>
+              <w:rPr>
+                <w:rFonts w:cstheme="minorHAnsi"/>
+              </w:rPr>
+              <w:t xml:space="preserve"> </w:t>
             </w:r>
           </w:p>
         </w:tc>
@@ -1053,6 +1293,12 @@
                 <w:rFonts w:cstheme="minorHAnsi"/>
               </w:rPr>
             </w:pPr>
+            <w:r>
+              <w:rPr>
+                <w:rFonts w:cstheme="minorHAnsi"/>
+              </w:rPr>
+              <w:t>20-23, 28-30</w:t>
+            </w:r>
           </w:p>
         </w:tc>
         <w:tc>
@@ -1091,7 +1337,7 @@
                 <w:rFonts w:cstheme="minorHAnsi"/>
                 <w:color w:val="2D3C45"/>
               </w:rPr>
-              <w:t>5</w:t>
+              <w:t>4</w:t>
             </w:r>
           </w:p>
         </w:tc>
@@ -1111,7 +1357,28 @@
                 <w:rFonts w:cstheme="minorHAnsi"/>
                 <w:color w:val="2D3C45"/>
               </w:rPr>
-              <w:t>Colours</w:t>
+              <w:t>D</w:t>
+            </w:r>
+            <w:r>
+              <w:rPr>
+                <w:rFonts w:cstheme="minorHAnsi"/>
+                <w:color w:val="2D3C45"/>
+              </w:rPr>
+              <w:t>OM</w:t>
+            </w:r>
+            <w:r>
+              <w:rPr>
+                <w:rFonts w:cstheme="minorHAnsi"/>
+                <w:color w:val="2D3C45"/>
+              </w:rPr>
+              <w:t xml:space="preserve">: </w:t>
+            </w:r>
+            <w:r>
+              <w:rPr>
+                <w:rFonts w:cstheme="minorHAnsi"/>
+                <w:color w:val="2D3C45"/>
+              </w:rPr>
+              <w:t>assigning id or class to HTML elements then access or manipulate them</w:t>
             </w:r>
           </w:p>
         </w:tc>
@@ -1129,13 +1396,19 @@
               <w:rPr>
                 <w:rFonts w:cstheme="minorHAnsi"/>
               </w:rPr>
-              <w:t>Adding rgba to chart</w:t>
-            </w:r>
-            <w:r>
-              <w:rPr>
-                <w:rFonts w:cstheme="minorHAnsi"/>
-              </w:rPr>
-              <w:t xml:space="preserve"> bar fill</w:t>
+              <w:t xml:space="preserve">Assigning ID then using getElementById() to change the </w:t>
+            </w:r>
+            <w:r>
+              <w:rPr>
+                <w:rFonts w:cstheme="minorHAnsi"/>
+              </w:rPr>
+              <w:t>inner HTML to a</w:t>
+            </w:r>
+            <w:r>
+              <w:rPr>
+                <w:rFonts w:cstheme="minorHAnsi"/>
+              </w:rPr>
+              <w:t>ddress the user by name after they key in their name in input box and click on the link “That’s me!”</w:t>
             </w:r>
           </w:p>
         </w:tc>
@@ -1149,6 +1422,18 @@
                 <w:rFonts w:cstheme="minorHAnsi"/>
               </w:rPr>
             </w:pPr>
+            <w:r>
+              <w:rPr>
+                <w:rFonts w:cstheme="minorHAnsi"/>
+              </w:rPr>
+              <w:t>2-5, 9-12</w:t>
+            </w:r>
+            <w:r>
+              <w:rPr>
+                <w:rFonts w:cstheme="minorHAnsi"/>
+              </w:rPr>
+              <w:t>, 41</w:t>
+            </w:r>
           </w:p>
         </w:tc>
         <w:tc>
@@ -1207,7 +1492,7 @@
                 <w:rFonts w:cstheme="minorHAnsi"/>
                 <w:color w:val="2D3C45"/>
               </w:rPr>
-              <w:t>Adding event handler to listen for mouse events on webpage</w:t>
+              <w:t>Colours</w:t>
             </w:r>
           </w:p>
         </w:tc>
@@ -1225,7 +1510,19 @@
               <w:rPr>
                 <w:rFonts w:cstheme="minorHAnsi"/>
               </w:rPr>
-              <w:t>Play and pause audio on mouseenter and mouseleave</w:t>
+              <w:t>Adding rgba to chart</w:t>
+            </w:r>
+            <w:r>
+              <w:rPr>
+                <w:rFonts w:cstheme="minorHAnsi"/>
+              </w:rPr>
+              <w:t xml:space="preserve"> bar fill</w:t>
+            </w:r>
+            <w:r>
+              <w:rPr>
+                <w:rFonts w:cstheme="minorHAnsi"/>
+              </w:rPr>
+              <w:t xml:space="preserve"> and used #496d96 from color picker</w:t>
             </w:r>
           </w:p>
         </w:tc>
@@ -1239,6 +1536,18 @@
                 <w:rFonts w:cstheme="minorHAnsi"/>
               </w:rPr>
             </w:pPr>
+            <w:r>
+              <w:rPr>
+                <w:rFonts w:cstheme="minorHAnsi"/>
+              </w:rPr>
+              <w:t>59</w:t>
+            </w:r>
+            <w:r>
+              <w:rPr>
+                <w:rFonts w:cstheme="minorHAnsi"/>
+              </w:rPr>
+              <w:t>, 87</w:t>
+            </w:r>
           </w:p>
         </w:tc>
         <w:tc>
@@ -1297,7 +1606,21 @@
                 <w:rFonts w:cstheme="minorHAnsi"/>
                 <w:color w:val="2D3C45"/>
               </w:rPr>
-              <w:t>Changing style of DOM</w:t>
+              <w:t>Adding event handler to listen f</w:t>
+            </w:r>
+            <w:r>
+              <w:rPr>
+                <w:rFonts w:cstheme="minorHAnsi"/>
+                <w:color w:val="2D3C45"/>
+              </w:rPr>
+              <w:t>or</w:t>
+            </w:r>
+            <w:r>
+              <w:rPr>
+                <w:rFonts w:cstheme="minorHAnsi"/>
+                <w:color w:val="2D3C45"/>
+              </w:rPr>
+              <w:t xml:space="preserve"> events on webpage</w:t>
             </w:r>
           </w:p>
         </w:tc>
@@ -1315,13 +1638,20 @@
               <w:rPr>
                 <w:rFonts w:cstheme="minorHAnsi"/>
               </w:rPr>
-              <w:t>Changing style of button through getElementById</w:t>
-            </w:r>
-            <w:r>
-              <w:rPr>
-                <w:rFonts w:cstheme="minorHAnsi"/>
-              </w:rPr>
-              <w:t>()</w:t>
+              <w:t>Play and pause audio on mouseenter and mouseleave</w:t>
+            </w:r>
+          </w:p>
+          <w:p>
+            <w:pPr>
+              <w:rPr>
+                <w:rFonts w:cstheme="minorHAnsi"/>
+              </w:rPr>
+            </w:pPr>
+            <w:r>
+              <w:rPr>
+                <w:rFonts w:cstheme="minorHAnsi"/>
+              </w:rPr>
+              <w:t>Hover and click events added as well</w:t>
             </w:r>
           </w:p>
         </w:tc>
@@ -1335,6 +1665,12 @@
                 <w:rFonts w:cstheme="minorHAnsi"/>
               </w:rPr>
             </w:pPr>
+            <w:r>
+              <w:rPr>
+                <w:rFonts w:cstheme="minorHAnsi"/>
+              </w:rPr>
+              <w:t>20,28, 35, 40</w:t>
+            </w:r>
           </w:p>
         </w:tc>
         <w:tc>
@@ -1373,7 +1709,7 @@
                 <w:rFonts w:cstheme="minorHAnsi"/>
                 <w:color w:val="2D3C45"/>
               </w:rPr>
-              <w:t>6</w:t>
+              <w:t>5</w:t>
             </w:r>
           </w:p>
         </w:tc>
@@ -1393,7 +1729,7 @@
                 <w:rFonts w:cstheme="minorHAnsi"/>
                 <w:color w:val="2D3C45"/>
               </w:rPr>
-              <w:t>For loops</w:t>
+              <w:t>Changing style of DOM</w:t>
             </w:r>
           </w:p>
         </w:tc>
@@ -1411,7 +1747,13 @@
               <w:rPr>
                 <w:rFonts w:cstheme="minorHAnsi"/>
               </w:rPr>
-              <w:t>Used a for loop to replace innerHTML for class elements to display user inputted name</w:t>
+              <w:t>Changing style of button through getElementById</w:t>
+            </w:r>
+            <w:r>
+              <w:rPr>
+                <w:rFonts w:cstheme="minorHAnsi"/>
+              </w:rPr>
+              <w:t>()</w:t>
             </w:r>
           </w:p>
         </w:tc>
@@ -1425,6 +1767,12 @@
                 <w:rFonts w:cstheme="minorHAnsi"/>
               </w:rPr>
             </w:pPr>
+            <w:r>
+              <w:rPr>
+                <w:rFonts w:cstheme="minorHAnsi"/>
+              </w:rPr>
+              <w:t>36</w:t>
+            </w:r>
           </w:p>
         </w:tc>
         <w:tc>
@@ -1463,7 +1811,7 @@
                 <w:rFonts w:cstheme="minorHAnsi"/>
                 <w:color w:val="2D3C45"/>
               </w:rPr>
-              <w:t>6,8</w:t>
+              <w:t>6</w:t>
             </w:r>
           </w:p>
         </w:tc>
@@ -1483,7 +1831,7 @@
                 <w:rFonts w:cstheme="minorHAnsi"/>
                 <w:color w:val="2D3C45"/>
               </w:rPr>
-              <w:t>Using loop to import csv data in arrays for chart</w:t>
+              <w:t>For loops</w:t>
             </w:r>
           </w:p>
         </w:tc>
@@ -1501,7 +1849,7 @@
               <w:rPr>
                 <w:rFonts w:cstheme="minorHAnsi"/>
               </w:rPr>
-              <w:t>Planning to use for-loop to import my GamingPsych.csv data into arrays</w:t>
+              <w:t>Used a for loop to replace innerHTML for class elements to display user inputted name</w:t>
             </w:r>
           </w:p>
         </w:tc>
@@ -1515,6 +1863,12 @@
                 <w:rFonts w:cstheme="minorHAnsi"/>
               </w:rPr>
             </w:pPr>
+            <w:r>
+              <w:rPr>
+                <w:rFonts w:cstheme="minorHAnsi"/>
+              </w:rPr>
+              <w:t>9-12</w:t>
+            </w:r>
           </w:p>
         </w:tc>
         <w:tc>
@@ -1553,7 +1907,7 @@
                 <w:rFonts w:cstheme="minorHAnsi"/>
                 <w:color w:val="2D3C45"/>
               </w:rPr>
-              <w:t>7</w:t>
+              <w:t>6,8</w:t>
             </w:r>
           </w:p>
         </w:tc>
@@ -1573,14 +1927,7 @@
                 <w:rFonts w:cstheme="minorHAnsi"/>
                 <w:color w:val="2D3C45"/>
               </w:rPr>
-              <w:t>Chart</w:t>
-            </w:r>
-            <w:r>
-              <w:rPr>
-                <w:rFonts w:cstheme="minorHAnsi"/>
-                <w:color w:val="2D3C45"/>
-              </w:rPr>
-              <w:t xml:space="preserve"> creation and styling</w:t>
+              <w:t>Using loop to import csv data in arrays for chart</w:t>
             </w:r>
           </w:p>
         </w:tc>
@@ -1598,26 +1945,7 @@
               <w:rPr>
                 <w:rFonts w:cstheme="minorHAnsi"/>
               </w:rPr>
-              <w:t>Creating a canvas container</w:t>
-            </w:r>
-            <w:r>
-              <w:rPr>
-                <w:rFonts w:cstheme="minorHAnsi"/>
-              </w:rPr>
-              <w:t>.</w:t>
-            </w:r>
-          </w:p>
-          <w:p>
-            <w:pPr>
-              <w:rPr>
-                <w:rFonts w:cstheme="minorHAnsi"/>
-              </w:rPr>
-            </w:pPr>
-            <w:r>
-              <w:rPr>
-                <w:rFonts w:cstheme="minorHAnsi"/>
-              </w:rPr>
-              <w:t xml:space="preserve">Planning to add bar chart and map chart. </w:t>
+              <w:t>Planning to use for-loop to import my GamingPsych.csv data into arrays</w:t>
             </w:r>
           </w:p>
         </w:tc>
@@ -1631,6 +1959,12 @@
                 <w:rFonts w:cstheme="minorHAnsi"/>
               </w:rPr>
             </w:pPr>
+            <w:r>
+              <w:rPr>
+                <w:rFonts w:cstheme="minorHAnsi"/>
+              </w:rPr>
+              <w:t>Not used yet.</w:t>
+            </w:r>
           </w:p>
         </w:tc>
         <w:tc>
@@ -1647,7 +1981,7 @@
               <w:rPr>
                 <w:rFonts w:cstheme="minorHAnsi"/>
               </w:rPr>
-              <w:t>home.html</w:t>
+              <w:t>main.js</w:t>
             </w:r>
           </w:p>
         </w:tc>
@@ -1669,6 +2003,187 @@
                 <w:rFonts w:cstheme="minorHAnsi"/>
                 <w:color w:val="2D3C45"/>
               </w:rPr>
+              <w:lastRenderedPageBreak/>
+              <w:t>7</w:t>
+            </w:r>
+          </w:p>
+        </w:tc>
+        <w:tc>
+          <w:tcPr>
+            <w:tcW w:w="1920" w:type="dxa"/>
+          </w:tcPr>
+          <w:p>
+            <w:pPr>
+              <w:rPr>
+                <w:rFonts w:cstheme="minorHAnsi"/>
+                <w:color w:val="2D3C45"/>
+              </w:rPr>
+            </w:pPr>
+            <w:r>
+              <w:rPr>
+                <w:rFonts w:cstheme="minorHAnsi"/>
+                <w:color w:val="2D3C45"/>
+              </w:rPr>
+              <w:t>Chart</w:t>
+            </w:r>
+            <w:r>
+              <w:rPr>
+                <w:rFonts w:cstheme="minorHAnsi"/>
+                <w:color w:val="2D3C45"/>
+              </w:rPr>
+              <w:t xml:space="preserve"> creation and styling</w:t>
+            </w:r>
+          </w:p>
+        </w:tc>
+        <w:tc>
+          <w:tcPr>
+            <w:tcW w:w="4504" w:type="dxa"/>
+          </w:tcPr>
+          <w:p>
+            <w:pPr>
+              <w:rPr>
+                <w:rFonts w:cstheme="minorHAnsi"/>
+              </w:rPr>
+            </w:pPr>
+            <w:r>
+              <w:rPr>
+                <w:rFonts w:cstheme="minorHAnsi"/>
+              </w:rPr>
+              <w:t>Creating a canvas container</w:t>
+            </w:r>
+            <w:r>
+              <w:rPr>
+                <w:rFonts w:cstheme="minorHAnsi"/>
+              </w:rPr>
+              <w:t>.</w:t>
+            </w:r>
+          </w:p>
+          <w:p>
+            <w:pPr>
+              <w:rPr>
+                <w:rFonts w:cstheme="minorHAnsi"/>
+              </w:rPr>
+            </w:pPr>
+            <w:r>
+              <w:rPr>
+                <w:rFonts w:cstheme="minorHAnsi"/>
+              </w:rPr>
+              <w:t xml:space="preserve">Planning to add bar chart and map chart. </w:t>
+            </w:r>
+          </w:p>
+        </w:tc>
+        <w:tc>
+          <w:tcPr>
+            <w:tcW w:w="2610" w:type="dxa"/>
+          </w:tcPr>
+          <w:p>
+            <w:pPr>
+              <w:rPr>
+                <w:rFonts w:cstheme="minorHAnsi"/>
+              </w:rPr>
+            </w:pPr>
+            <w:r>
+              <w:rPr>
+                <w:rFonts w:cstheme="minorHAnsi"/>
+              </w:rPr>
+              <w:t>HTML: 74-76, 87-89, 98-100, 113-115, 128-130</w:t>
+            </w:r>
+          </w:p>
+          <w:p>
+            <w:pPr>
+              <w:rPr>
+                <w:rFonts w:cstheme="minorHAnsi"/>
+              </w:rPr>
+            </w:pPr>
+            <w:r>
+              <w:rPr>
+                <w:rFonts w:cstheme="minorHAnsi"/>
+              </w:rPr>
+              <w:t>CSS: 137-140, 147-150, 154-157, 171-174</w:t>
+            </w:r>
+          </w:p>
+          <w:p>
+            <w:pPr>
+              <w:rPr>
+                <w:rFonts w:cstheme="minorHAnsi"/>
+              </w:rPr>
+            </w:pPr>
+            <w:r>
+              <w:rPr>
+                <w:rFonts w:cstheme="minorHAnsi"/>
+              </w:rPr>
+              <w:t>JS: 46</w:t>
+            </w:r>
+            <w:r>
+              <w:rPr>
+                <w:rFonts w:cstheme="minorHAnsi"/>
+              </w:rPr>
+              <w:t>-76</w:t>
+            </w:r>
+          </w:p>
+        </w:tc>
+        <w:tc>
+          <w:tcPr>
+            <w:tcW w:w="1710" w:type="dxa"/>
+          </w:tcPr>
+          <w:p>
+            <w:pPr>
+              <w:rPr>
+                <w:rFonts w:cstheme="minorHAnsi"/>
+              </w:rPr>
+            </w:pPr>
+            <w:r>
+              <w:rPr>
+                <w:rFonts w:cstheme="minorHAnsi"/>
+              </w:rPr>
+              <w:t>home.html</w:t>
+            </w:r>
+          </w:p>
+          <w:p>
+            <w:pPr>
+              <w:rPr>
+                <w:rFonts w:cstheme="minorHAnsi"/>
+              </w:rPr>
+            </w:pPr>
+            <w:r>
+              <w:rPr>
+                <w:rFonts w:cstheme="minorHAnsi"/>
+              </w:rPr>
+              <w:t>appstyle.css</w:t>
+            </w:r>
+          </w:p>
+          <w:p>
+            <w:pPr>
+              <w:rPr>
+                <w:rFonts w:cstheme="minorHAnsi"/>
+              </w:rPr>
+            </w:pPr>
+            <w:r>
+              <w:rPr>
+                <w:rFonts w:cstheme="minorHAnsi"/>
+              </w:rPr>
+              <w:t>main.js</w:t>
+            </w:r>
+          </w:p>
+        </w:tc>
+      </w:tr>
+      <w:tr>
+        <w:tc>
+          <w:tcPr>
+            <w:tcW w:w="956" w:type="dxa"/>
+          </w:tcPr>
+          <w:p>
+            <w:pPr>
+              <w:rPr>
+                <w:rFonts w:cstheme="minorHAnsi"/>
+                <w:color w:val="2D3C45"/>
+              </w:rPr>
+            </w:pPr>
+            <w:r>
+              <w:rPr>
+                <w:rFonts w:cstheme="minorHAnsi"/>
+                <w:color w:val="2D3C45"/>
+              </w:rPr>
               <w:t>9</w:t>
             </w:r>
           </w:p>
@@ -1722,6 +2237,12 @@
                 <w:rFonts w:cstheme="minorHAnsi"/>
               </w:rPr>
             </w:pPr>
+            <w:r>
+              <w:rPr>
+                <w:rFonts w:cstheme="minorHAnsi"/>
+              </w:rPr>
+              <w:t>77-90</w:t>
+            </w:r>
           </w:p>
         </w:tc>
         <w:tc>
@@ -1778,9 +2299,31 @@
         <w:rPr>
           <w:rFonts w:cstheme="minorHAnsi"/>
         </w:rPr>
+        <w:t xml:space="preserve">CSS scroll-behavior property. (n.d.). </w:t>
+      </w:r>
+      <w:hyperlink r:id="rId6" w:history="1">
+        <w:r>
+          <w:rPr>
+            <w:rStyle w:val="Hyperlink"/>
+            <w:rFonts w:cstheme="minorHAnsi"/>
+          </w:rPr>
+          <w:t>https://www.w3schools.com/cssref/pr_scroll-behavior.php</w:t>
+        </w:r>
+      </w:hyperlink>
+    </w:p>
+    <w:p>
+      <w:pPr>
+        <w:rPr>
+          <w:rFonts w:cstheme="minorHAnsi"/>
+        </w:rPr>
+      </w:pPr>
+      <w:r>
+        <w:rPr>
+          <w:rFonts w:cstheme="minorHAnsi"/>
+        </w:rPr>
         <w:t xml:space="preserve">[Forum reply about CSS video background]. (2019, 16 January). </w:t>
       </w:r>
-      <w:hyperlink r:id="rId6" w:history="1">
+      <w:hyperlink r:id="rId7" w:history="1">
         <w:r>
           <w:rPr>
             <w:rStyle w:val="Hyperlink"/>
@@ -1801,30 +2344,25 @@
         <w:rPr>
           <w:rFonts w:cstheme="minorHAnsi"/>
         </w:rPr>
-        <w:t xml:space="preserve">Juviler, J. (2022). How to create a video background with CSS.  </w:t>
+        <w:t>How to remove and style the border around text input boxes in Google Chrome</w:t>
       </w:r>
-      <w:hyperlink r:id="rId7" w:history="1">
-        <w:r>
-          <w:rPr>
-            <w:rStyle w:val="Hyperlink"/>
-            <w:rFonts w:cstheme="minorHAnsi"/>
-          </w:rPr>
-          <w:t>https://blog.hubspot.com/website/video-background-css</w:t>
-        </w:r>
-      </w:hyperlink>
-    </w:p>
-    <w:p>
-      <w:pPr>
-        <w:rPr>
-          <w:rFonts w:cstheme="minorHAnsi"/>
-        </w:rPr>
-      </w:pPr>
       <w:r>
         <w:rPr>
           <w:rFonts w:cstheme="minorHAnsi"/>
         </w:rPr>
-        <w:lastRenderedPageBreak/>
-        <w:t>How to remove and style the border around text input boxes in Google Chrome (n.d.).</w:t>
+        <w:t>.</w:t>
+      </w:r>
+      <w:r>
+        <w:rPr>
+          <w:rFonts w:cstheme="minorHAnsi"/>
+        </w:rPr>
+        <w:t xml:space="preserve"> (n.d.).</w:t>
+      </w:r>
+      <w:r>
+        <w:rPr>
+          <w:rFonts w:cstheme="minorHAnsi"/>
+        </w:rPr>
+        <w:t xml:space="preserve"> </w:t>
       </w:r>
       <w:hyperlink r:id="rId8" w:history="1">
         <w:r>
@@ -1849,6 +2387,58 @@
           <w:t>ppets/css/how-to-remove-and-style-the-border-outline-around-text-input-boxes-in-google-chrome.html</w:t>
         </w:r>
       </w:hyperlink>
+    </w:p>
+    <w:p>
+      <w:pPr>
+        <w:rPr>
+          <w:rStyle w:val="Hyperlink"/>
+          <w:rFonts w:cstheme="minorHAnsi"/>
+        </w:rPr>
+      </w:pPr>
+      <w:r>
+        <w:rPr>
+          <w:rFonts w:cstheme="minorHAnsi"/>
+        </w:rPr>
+        <w:t xml:space="preserve">Juviler, J. (2022). How to create a video background with CSS. </w:t>
+      </w:r>
+      <w:hyperlink r:id="rId9" w:history="1">
+        <w:r>
+          <w:rPr>
+            <w:rStyle w:val="Hyperlink"/>
+            <w:rFonts w:cstheme="minorHAnsi"/>
+          </w:rPr>
+          <w:t>https://blog.hubspot.com/website/video-background-css</w:t>
+        </w:r>
+      </w:hyperlink>
+    </w:p>
+    <w:p>
+      <w:pPr>
+        <w:rPr>
+          <w:rFonts w:cstheme="minorHAnsi"/>
+        </w:rPr>
+      </w:pPr>
+      <w:r>
+        <w:rPr>
+          <w:rFonts w:cstheme="minorHAnsi"/>
+        </w:rPr>
+        <w:t xml:space="preserve">Kenney, M. (2022). Murder in my Mind. [Lyrics] Retrieved from </w:t>
+      </w:r>
+      <w:hyperlink r:id="rId10" w:history="1">
+        <w:r>
+          <w:rPr>
+            <w:rStyle w:val="Hyperlink"/>
+            <w:rFonts w:cstheme="minorHAnsi"/>
+          </w:rPr>
+          <w:t>https://www.youtube.com/watch?v=Rj4RfirEoQQ</w:t>
+        </w:r>
+      </w:hyperlink>
+    </w:p>
+    <w:p>
+      <w:pPr>
+        <w:rPr>
+          <w:rFonts w:cstheme="minorHAnsi"/>
+        </w:rPr>
+      </w:pPr>
     </w:p>
     <w:sectPr>
       <w:pgSz w:w="11906" w:h="16838"/>

</xml_diff>

<commit_message>
Changed direction of data story so details were changed
</commit_message>
<xml_diff>
--- a/Final Project Concepts v2.docx
+++ b/Final Project Concepts v2.docx
@@ -204,6 +204,12 @@
               </w:rPr>
               <w:t>background-color, height, width, max-width, font-family, font size, border-radius</w:t>
             </w:r>
+            <w:r>
+              <w:rPr>
+                <w:rFonts w:cstheme="minorHAnsi"/>
+              </w:rPr>
+              <w:t>, flex, text-align, justify-content</w:t>
+            </w:r>
           </w:p>
           <w:p>
             <w:pPr>
@@ -264,33 +270,105 @@
               <w:rPr>
                 <w:rFonts w:cstheme="minorHAnsi"/>
               </w:rPr>
-              <w:t>6, 168</w:t>
-            </w:r>
-          </w:p>
-          <w:p>
-            <w:pPr>
-              <w:rPr>
-                <w:rFonts w:cstheme="minorHAnsi"/>
-              </w:rPr>
-            </w:pPr>
-          </w:p>
-          <w:p>
-            <w:pPr>
-              <w:rPr>
-                <w:rFonts w:cstheme="minorHAnsi"/>
-              </w:rPr>
-            </w:pPr>
-            <w:r>
-              <w:rPr>
-                <w:rFonts w:cstheme="minorHAnsi"/>
-              </w:rPr>
-              <w:t>HTML: 34,41,72,85,111,124,139</w:t>
-            </w:r>
-            <w:r>
-              <w:rPr>
-                <w:rFonts w:cstheme="minorHAnsi"/>
-              </w:rPr>
-              <w:t>, 145</w:t>
+              <w:t xml:space="preserve">6, </w:t>
+            </w:r>
+            <w:r>
+              <w:rPr>
+                <w:rFonts w:cstheme="minorHAnsi"/>
+              </w:rPr>
+              <w:t>29-32, 106, 116, 120-123, 139, 145, 182</w:t>
+            </w:r>
+          </w:p>
+          <w:p>
+            <w:pPr>
+              <w:rPr>
+                <w:rFonts w:cstheme="minorHAnsi"/>
+              </w:rPr>
+            </w:pPr>
+          </w:p>
+          <w:p>
+            <w:pPr>
+              <w:rPr>
+                <w:rFonts w:cstheme="minorHAnsi"/>
+              </w:rPr>
+            </w:pPr>
+            <w:r>
+              <w:rPr>
+                <w:rFonts w:cstheme="minorHAnsi"/>
+              </w:rPr>
+              <w:t xml:space="preserve">HTML: </w:t>
+            </w:r>
+            <w:r>
+              <w:rPr>
+                <w:rFonts w:cstheme="minorHAnsi"/>
+              </w:rPr>
+              <w:t xml:space="preserve">32, </w:t>
+            </w:r>
+            <w:r>
+              <w:rPr>
+                <w:rFonts w:cstheme="minorHAnsi"/>
+              </w:rPr>
+              <w:t>34,41,72,85,</w:t>
+            </w:r>
+            <w:r>
+              <w:rPr>
+                <w:rFonts w:cstheme="minorHAnsi"/>
+              </w:rPr>
+              <w:t xml:space="preserve"> 96, 99, </w:t>
+            </w:r>
+            <w:r>
+              <w:rPr>
+                <w:rFonts w:cstheme="minorHAnsi"/>
+              </w:rPr>
+              <w:t>11</w:t>
+            </w:r>
+            <w:r>
+              <w:rPr>
+                <w:rFonts w:cstheme="minorHAnsi"/>
+              </w:rPr>
+              <w:t>2</w:t>
+            </w:r>
+            <w:r>
+              <w:rPr>
+                <w:rFonts w:cstheme="minorHAnsi"/>
+              </w:rPr>
+              <w:t>,12</w:t>
+            </w:r>
+            <w:r>
+              <w:rPr>
+                <w:rFonts w:cstheme="minorHAnsi"/>
+              </w:rPr>
+              <w:t>5</w:t>
+            </w:r>
+            <w:r>
+              <w:rPr>
+                <w:rFonts w:cstheme="minorHAnsi"/>
+              </w:rPr>
+              <w:t>,1</w:t>
+            </w:r>
+            <w:r>
+              <w:rPr>
+                <w:rFonts w:cstheme="minorHAnsi"/>
+              </w:rPr>
+              <w:t>42</w:t>
+            </w:r>
+            <w:r>
+              <w:rPr>
+                <w:rFonts w:cstheme="minorHAnsi"/>
+              </w:rPr>
+              <w:t>, 1</w:t>
+            </w:r>
+            <w:r>
+              <w:rPr>
+                <w:rFonts w:cstheme="minorHAnsi"/>
+              </w:rPr>
+              <w:t>65,</w:t>
+            </w:r>
+            <w:r>
+              <w:rPr>
+                <w:rFonts w:cstheme="minorHAnsi"/>
+              </w:rPr>
+              <w:t xml:space="preserve"> 194, 212</w:t>
             </w:r>
           </w:p>
         </w:tc>
@@ -444,7 +522,49 @@
               <w:rPr>
                 <w:rFonts w:cstheme="minorHAnsi"/>
               </w:rPr>
-              <w:t>CSS: 43-49, 58-61, 67-76</w:t>
+              <w:t xml:space="preserve">CSS: </w:t>
+            </w:r>
+            <w:r>
+              <w:rPr>
+                <w:rFonts w:cstheme="minorHAnsi"/>
+              </w:rPr>
+              <w:t>39</w:t>
+            </w:r>
+            <w:r>
+              <w:rPr>
+                <w:rFonts w:cstheme="minorHAnsi"/>
+              </w:rPr>
+              <w:t>-49, 5</w:t>
+            </w:r>
+            <w:r>
+              <w:rPr>
+                <w:rFonts w:cstheme="minorHAnsi"/>
+              </w:rPr>
+              <w:t>4</w:t>
+            </w:r>
+            <w:r>
+              <w:rPr>
+                <w:rFonts w:cstheme="minorHAnsi"/>
+              </w:rPr>
+              <w:t>-61, 6</w:t>
+            </w:r>
+            <w:r>
+              <w:rPr>
+                <w:rFonts w:cstheme="minorHAnsi"/>
+              </w:rPr>
+              <w:t>3</w:t>
+            </w:r>
+            <w:r>
+              <w:rPr>
+                <w:rFonts w:cstheme="minorHAnsi"/>
+              </w:rPr>
+              <w:t>-7</w:t>
+            </w:r>
+            <w:r>
+              <w:rPr>
+                <w:rFonts w:cstheme="minorHAnsi"/>
+              </w:rPr>
+              <w:t>4</w:t>
             </w:r>
           </w:p>
         </w:tc>
@@ -603,7 +723,19 @@
               <w:rPr>
                 <w:rFonts w:cstheme="minorHAnsi"/>
               </w:rPr>
-              <w:t>CSS: 84-89, 95,96</w:t>
+              <w:t xml:space="preserve">CSS: </w:t>
+            </w:r>
+            <w:r>
+              <w:rPr>
+                <w:rFonts w:cstheme="minorHAnsi"/>
+              </w:rPr>
+              <w:t xml:space="preserve">76-81, </w:t>
+            </w:r>
+            <w:r>
+              <w:rPr>
+                <w:rFonts w:cstheme="minorHAnsi"/>
+              </w:rPr>
+              <w:t>84-89, 95,96</w:t>
             </w:r>
           </w:p>
         </w:tc>
@@ -802,7 +934,26 @@
               <w:rPr>
                 <w:rFonts w:cstheme="minorHAnsi"/>
               </w:rPr>
-              <w:t>When user clicks on link, user will be directed to next section at the bottom.</w:t>
+              <w:t>When user clicks on link, user will be directed to next section at the bottom</w:t>
+            </w:r>
+            <w:r>
+              <w:rPr>
+                <w:rFonts w:cstheme="minorHAnsi"/>
+              </w:rPr>
+              <w:t xml:space="preserve"> or previous section</w:t>
+            </w:r>
+          </w:p>
+          <w:p>
+            <w:pPr>
+              <w:rPr>
+                <w:rFonts w:cstheme="minorHAnsi"/>
+              </w:rPr>
+            </w:pPr>
+            <w:r>
+              <w:rPr>
+                <w:rFonts w:cstheme="minorHAnsi"/>
+              </w:rPr>
+              <w:t>When user clicks on link, user will be directed to external dataset page</w:t>
             </w:r>
           </w:p>
         </w:tc>
@@ -821,6 +972,12 @@
                 <w:rFonts w:cstheme="minorHAnsi"/>
               </w:rPr>
               <w:t>37</w:t>
+            </w:r>
+            <w:r>
+              <w:rPr>
+                <w:rFonts w:cstheme="minorHAnsi"/>
+              </w:rPr>
+              <w:t>, 90, 189</w:t>
             </w:r>
           </w:p>
         </w:tc>
@@ -1061,7 +1218,28 @@
                 <w:rFonts w:cstheme="minorHAnsi"/>
                 <w:lang w:val="en-US"/>
               </w:rPr>
-              <w:t>CSS: 14, 25, 89, 104, 118, 164</w:t>
+              <w:t>CSS: 14</w:t>
+            </w:r>
+            <w:r>
+              <w:rPr>
+                <w:rFonts w:cstheme="minorHAnsi"/>
+                <w:lang w:val="en-US"/>
+              </w:rPr>
+              <w:t>-15</w:t>
+            </w:r>
+            <w:r>
+              <w:rPr>
+                <w:rFonts w:cstheme="minorHAnsi"/>
+                <w:lang w:val="en-US"/>
+              </w:rPr>
+              <w:t>, 25, 89, 104, 118, 1</w:t>
+            </w:r>
+            <w:r>
+              <w:rPr>
+                <w:rFonts w:cstheme="minorHAnsi"/>
+                <w:lang w:val="en-US"/>
+              </w:rPr>
+              <w:t>91</w:t>
             </w:r>
           </w:p>
         </w:tc>
@@ -1120,7 +1298,7 @@
                 <w:rFonts w:cstheme="minorHAnsi"/>
                 <w:color w:val="2D3C45"/>
               </w:rPr>
-              <w:t>3</w:t>
+              <w:t>2</w:t>
             </w:r>
           </w:p>
         </w:tc>
@@ -1140,7 +1318,7 @@
                 <w:rFonts w:cstheme="minorHAnsi"/>
                 <w:color w:val="2D3C45"/>
               </w:rPr>
-              <w:t>Declaring variables</w:t>
+              <w:t>Tables</w:t>
             </w:r>
           </w:p>
         </w:tc>
@@ -1158,19 +1336,7 @@
               <w:rPr>
                 <w:rFonts w:cstheme="minorHAnsi"/>
               </w:rPr>
-              <w:t>Using “let”</w:t>
-            </w:r>
-            <w:r>
-              <w:rPr>
-                <w:rFonts w:cstheme="minorHAnsi"/>
-              </w:rPr>
-              <w:t xml:space="preserve"> and “const” to </w:t>
-            </w:r>
-            <w:r>
-              <w:rPr>
-                <w:rFonts w:cstheme="minorHAnsi"/>
-              </w:rPr>
-              <w:t>assign values to variables</w:t>
+              <w:t>Created a table to organise the buttons</w:t>
             </w:r>
           </w:p>
         </w:tc>
@@ -1182,13 +1348,15 @@
             <w:pPr>
               <w:rPr>
                 <w:rFonts w:cstheme="minorHAnsi"/>
-              </w:rPr>
-            </w:pPr>
-            <w:r>
-              <w:rPr>
-                <w:rFonts w:cstheme="minorHAnsi"/>
-              </w:rPr>
-              <w:t>3,9, 46- 47, 51, 65</w:t>
+                <w:lang w:val="en-US"/>
+              </w:rPr>
+            </w:pPr>
+            <w:r>
+              <w:rPr>
+                <w:rFonts w:cstheme="minorHAnsi"/>
+                <w:lang w:val="en-US"/>
+              </w:rPr>
+              <w:t>HTML: 173-182</w:t>
             </w:r>
           </w:p>
         </w:tc>
@@ -1206,7 +1374,7 @@
               <w:rPr>
                 <w:rFonts w:cstheme="minorHAnsi"/>
               </w:rPr>
-              <w:t>main.js</w:t>
+              <w:t>home.html</w:t>
             </w:r>
           </w:p>
         </w:tc>
@@ -1230,13 +1398,6 @@
               </w:rPr>
               <w:t>3</w:t>
             </w:r>
-            <w:r>
-              <w:rPr>
-                <w:rFonts w:cstheme="minorHAnsi"/>
-                <w:color w:val="2D3C45"/>
-              </w:rPr>
-              <w:t>/6</w:t>
-            </w:r>
           </w:p>
         </w:tc>
         <w:tc>
@@ -1255,7 +1416,7 @@
                 <w:rFonts w:cstheme="minorHAnsi"/>
                 <w:color w:val="2D3C45"/>
               </w:rPr>
-              <w:t>Writing functions</w:t>
+              <w:t>Declaring variables</w:t>
             </w:r>
           </w:p>
         </w:tc>
@@ -1273,13 +1434,19 @@
               <w:rPr>
                 <w:rFonts w:cstheme="minorHAnsi"/>
               </w:rPr>
-              <w:t>Used function() {}  to play and pause audio</w:t>
-            </w:r>
-            <w:r>
-              <w:rPr>
-                <w:rFonts w:cstheme="minorHAnsi"/>
-              </w:rPr>
-              <w:t xml:space="preserve"> </w:t>
+              <w:t>Using “let”</w:t>
+            </w:r>
+            <w:r>
+              <w:rPr>
+                <w:rFonts w:cstheme="minorHAnsi"/>
+              </w:rPr>
+              <w:t xml:space="preserve"> and “const” to </w:t>
+            </w:r>
+            <w:r>
+              <w:rPr>
+                <w:rFonts w:cstheme="minorHAnsi"/>
+              </w:rPr>
+              <w:t>assign values to variables</w:t>
             </w:r>
           </w:p>
         </w:tc>
@@ -1297,7 +1464,37 @@
               <w:rPr>
                 <w:rFonts w:cstheme="minorHAnsi"/>
               </w:rPr>
-              <w:t>20-23, 28-30</w:t>
+              <w:t>3,9, 4</w:t>
+            </w:r>
+            <w:r>
+              <w:rPr>
+                <w:rFonts w:cstheme="minorHAnsi"/>
+              </w:rPr>
+              <w:t>8</w:t>
+            </w:r>
+            <w:r>
+              <w:rPr>
+                <w:rFonts w:cstheme="minorHAnsi"/>
+              </w:rPr>
+              <w:t>- 4</w:t>
+            </w:r>
+            <w:r>
+              <w:rPr>
+                <w:rFonts w:cstheme="minorHAnsi"/>
+              </w:rPr>
+              <w:t>9</w:t>
+            </w:r>
+            <w:r>
+              <w:rPr>
+                <w:rFonts w:cstheme="minorHAnsi"/>
+              </w:rPr>
+              <w:t>, 5</w:t>
+            </w:r>
+            <w:r>
+              <w:rPr>
+                <w:rFonts w:cstheme="minorHAnsi"/>
+              </w:rPr>
+              <w:t>3</w:t>
             </w:r>
           </w:p>
         </w:tc>
@@ -1337,7 +1534,14 @@
                 <w:rFonts w:cstheme="minorHAnsi"/>
                 <w:color w:val="2D3C45"/>
               </w:rPr>
-              <w:t>4</w:t>
+              <w:t>3</w:t>
+            </w:r>
+            <w:r>
+              <w:rPr>
+                <w:rFonts w:cstheme="minorHAnsi"/>
+                <w:color w:val="2D3C45"/>
+              </w:rPr>
+              <w:t>/6</w:t>
             </w:r>
           </w:p>
         </w:tc>
@@ -1357,28 +1561,7 @@
                 <w:rFonts w:cstheme="minorHAnsi"/>
                 <w:color w:val="2D3C45"/>
               </w:rPr>
-              <w:t>D</w:t>
-            </w:r>
-            <w:r>
-              <w:rPr>
-                <w:rFonts w:cstheme="minorHAnsi"/>
-                <w:color w:val="2D3C45"/>
-              </w:rPr>
-              <w:t>OM</w:t>
-            </w:r>
-            <w:r>
-              <w:rPr>
-                <w:rFonts w:cstheme="minorHAnsi"/>
-                <w:color w:val="2D3C45"/>
-              </w:rPr>
-              <w:t xml:space="preserve">: </w:t>
-            </w:r>
-            <w:r>
-              <w:rPr>
-                <w:rFonts w:cstheme="minorHAnsi"/>
-                <w:color w:val="2D3C45"/>
-              </w:rPr>
-              <w:t>assigning id or class to HTML elements then access or manipulate them</w:t>
+              <w:t>Writing functions</w:t>
             </w:r>
           </w:p>
         </w:tc>
@@ -1396,19 +1579,13 @@
               <w:rPr>
                 <w:rFonts w:cstheme="minorHAnsi"/>
               </w:rPr>
-              <w:t xml:space="preserve">Assigning ID then using getElementById() to change the </w:t>
-            </w:r>
-            <w:r>
-              <w:rPr>
-                <w:rFonts w:cstheme="minorHAnsi"/>
-              </w:rPr>
-              <w:t>inner HTML to a</w:t>
-            </w:r>
-            <w:r>
-              <w:rPr>
-                <w:rFonts w:cstheme="minorHAnsi"/>
-              </w:rPr>
-              <w:t>ddress the user by name after they key in their name in input box and click on the link “That’s me!”</w:t>
+              <w:t>Used function() {}  to play and pause audio</w:t>
+            </w:r>
+            <w:r>
+              <w:rPr>
+                <w:rFonts w:cstheme="minorHAnsi"/>
+              </w:rPr>
+              <w:t xml:space="preserve"> </w:t>
             </w:r>
           </w:p>
         </w:tc>
@@ -1426,13 +1603,7 @@
               <w:rPr>
                 <w:rFonts w:cstheme="minorHAnsi"/>
               </w:rPr>
-              <w:t>2-5, 9-12</w:t>
-            </w:r>
-            <w:r>
-              <w:rPr>
-                <w:rFonts w:cstheme="minorHAnsi"/>
-              </w:rPr>
-              <w:t>, 41</w:t>
+              <w:t>20-23, 28-30</w:t>
             </w:r>
           </w:p>
         </w:tc>
@@ -1472,7 +1643,7 @@
                 <w:rFonts w:cstheme="minorHAnsi"/>
                 <w:color w:val="2D3C45"/>
               </w:rPr>
-              <w:t>5</w:t>
+              <w:t>4</w:t>
             </w:r>
           </w:p>
         </w:tc>
@@ -1492,7 +1663,28 @@
                 <w:rFonts w:cstheme="minorHAnsi"/>
                 <w:color w:val="2D3C45"/>
               </w:rPr>
-              <w:t>Colours</w:t>
+              <w:t>D</w:t>
+            </w:r>
+            <w:r>
+              <w:rPr>
+                <w:rFonts w:cstheme="minorHAnsi"/>
+                <w:color w:val="2D3C45"/>
+              </w:rPr>
+              <w:t>OM</w:t>
+            </w:r>
+            <w:r>
+              <w:rPr>
+                <w:rFonts w:cstheme="minorHAnsi"/>
+                <w:color w:val="2D3C45"/>
+              </w:rPr>
+              <w:t xml:space="preserve">: </w:t>
+            </w:r>
+            <w:r>
+              <w:rPr>
+                <w:rFonts w:cstheme="minorHAnsi"/>
+                <w:color w:val="2D3C45"/>
+              </w:rPr>
+              <w:t>assigning id or class to HTML elements then access or manipulate them</w:t>
             </w:r>
           </w:p>
         </w:tc>
@@ -1510,19 +1702,19 @@
               <w:rPr>
                 <w:rFonts w:cstheme="minorHAnsi"/>
               </w:rPr>
-              <w:t>Adding rgba to chart</w:t>
-            </w:r>
-            <w:r>
-              <w:rPr>
-                <w:rFonts w:cstheme="minorHAnsi"/>
-              </w:rPr>
-              <w:t xml:space="preserve"> bar fill</w:t>
-            </w:r>
-            <w:r>
-              <w:rPr>
-                <w:rFonts w:cstheme="minorHAnsi"/>
-              </w:rPr>
-              <w:t xml:space="preserve"> and used #496d96 from color picker</w:t>
+              <w:t xml:space="preserve">Assigning ID then using getElementById() to change the </w:t>
+            </w:r>
+            <w:r>
+              <w:rPr>
+                <w:rFonts w:cstheme="minorHAnsi"/>
+              </w:rPr>
+              <w:t>inner HTML to a</w:t>
+            </w:r>
+            <w:r>
+              <w:rPr>
+                <w:rFonts w:cstheme="minorHAnsi"/>
+              </w:rPr>
+              <w:t>ddress the user by name after they key in their name in input box and click on the link “That’s me!”</w:t>
             </w:r>
           </w:p>
         </w:tc>
@@ -1540,13 +1732,19 @@
               <w:rPr>
                 <w:rFonts w:cstheme="minorHAnsi"/>
               </w:rPr>
-              <w:t>59</w:t>
-            </w:r>
-            <w:r>
-              <w:rPr>
-                <w:rFonts w:cstheme="minorHAnsi"/>
-              </w:rPr>
-              <w:t>, 87</w:t>
+              <w:t>2-5, 9-12</w:t>
+            </w:r>
+            <w:r>
+              <w:rPr>
+                <w:rFonts w:cstheme="minorHAnsi"/>
+              </w:rPr>
+              <w:t xml:space="preserve">, </w:t>
+            </w:r>
+            <w:r>
+              <w:rPr>
+                <w:rFonts w:cstheme="minorHAnsi"/>
+              </w:rPr>
+              <w:t>15, 18-21, 26-28, 35-36, 40-41,</w:t>
             </w:r>
           </w:p>
         </w:tc>
@@ -1606,21 +1804,7 @@
                 <w:rFonts w:cstheme="minorHAnsi"/>
                 <w:color w:val="2D3C45"/>
               </w:rPr>
-              <w:t>Adding event handler to listen f</w:t>
-            </w:r>
-            <w:r>
-              <w:rPr>
-                <w:rFonts w:cstheme="minorHAnsi"/>
-                <w:color w:val="2D3C45"/>
-              </w:rPr>
-              <w:t>or</w:t>
-            </w:r>
-            <w:r>
-              <w:rPr>
-                <w:rFonts w:cstheme="minorHAnsi"/>
-                <w:color w:val="2D3C45"/>
-              </w:rPr>
-              <w:t xml:space="preserve"> events on webpage</w:t>
+              <w:t>Colours</w:t>
             </w:r>
           </w:p>
         </w:tc>
@@ -1638,20 +1822,13 @@
               <w:rPr>
                 <w:rFonts w:cstheme="minorHAnsi"/>
               </w:rPr>
-              <w:t>Play and pause audio on mouseenter and mouseleave</w:t>
-            </w:r>
-          </w:p>
-          <w:p>
-            <w:pPr>
-              <w:rPr>
-                <w:rFonts w:cstheme="minorHAnsi"/>
-              </w:rPr>
-            </w:pPr>
-            <w:r>
-              <w:rPr>
-                <w:rFonts w:cstheme="minorHAnsi"/>
-              </w:rPr>
-              <w:t>Hover and click events added as well</w:t>
+              <w:t>Adding rgba</w:t>
+            </w:r>
+            <w:r>
+              <w:rPr>
+                <w:rFonts w:cstheme="minorHAnsi"/>
+              </w:rPr>
+              <w:t>, rgb, and #xxxxxx</w:t>
             </w:r>
           </w:p>
         </w:tc>
@@ -1669,7 +1846,33 @@
               <w:rPr>
                 <w:rFonts w:cstheme="minorHAnsi"/>
               </w:rPr>
-              <w:t>20,28, 35, 40</w:t>
+              <w:t>JS: 61</w:t>
+            </w:r>
+          </w:p>
+          <w:p>
+            <w:pPr>
+              <w:rPr>
+                <w:rFonts w:cstheme="minorHAnsi"/>
+              </w:rPr>
+            </w:pPr>
+            <w:r>
+              <w:rPr>
+                <w:rFonts w:cstheme="minorHAnsi"/>
+              </w:rPr>
+              <w:t>CSS: 87, 131, 192</w:t>
+            </w:r>
+          </w:p>
+          <w:p>
+            <w:pPr>
+              <w:rPr>
+                <w:rFonts w:cstheme="minorHAnsi"/>
+              </w:rPr>
+            </w:pPr>
+            <w:r>
+              <w:rPr>
+                <w:rFonts w:cstheme="minorHAnsi"/>
+              </w:rPr>
+              <w:t>HTML: 72, 85, 112, 125, 142, 165, 194, 212</w:t>
             </w:r>
           </w:p>
         </w:tc>
@@ -1688,6 +1891,32 @@
                 <w:rFonts w:cstheme="minorHAnsi"/>
               </w:rPr>
               <w:t>main.js</w:t>
+            </w:r>
+          </w:p>
+          <w:p>
+            <w:pPr>
+              <w:rPr>
+                <w:rFonts w:cstheme="minorHAnsi"/>
+              </w:rPr>
+            </w:pPr>
+            <w:r>
+              <w:rPr>
+                <w:rFonts w:cstheme="minorHAnsi"/>
+              </w:rPr>
+              <w:t>appstyle.css</w:t>
+            </w:r>
+          </w:p>
+          <w:p>
+            <w:pPr>
+              <w:rPr>
+                <w:rFonts w:cstheme="minorHAnsi"/>
+              </w:rPr>
+            </w:pPr>
+            <w:r>
+              <w:rPr>
+                <w:rFonts w:cstheme="minorHAnsi"/>
+              </w:rPr>
+              <w:t>home.html</w:t>
             </w:r>
           </w:p>
         </w:tc>
@@ -1729,7 +1958,29 @@
                 <w:rFonts w:cstheme="minorHAnsi"/>
                 <w:color w:val="2D3C45"/>
               </w:rPr>
-              <w:t>Changing style of DOM</w:t>
+              <w:t xml:space="preserve">Adding event handler to listen </w:t>
+            </w:r>
+            <w:r>
+              <w:rPr>
+                <w:rFonts w:cstheme="minorHAnsi"/>
+                <w:color w:val="2D3C45"/>
+              </w:rPr>
+              <w:lastRenderedPageBreak/>
+              <w:t>f</w:t>
+            </w:r>
+            <w:r>
+              <w:rPr>
+                <w:rFonts w:cstheme="minorHAnsi"/>
+                <w:color w:val="2D3C45"/>
+              </w:rPr>
+              <w:t>or</w:t>
+            </w:r>
+            <w:r>
+              <w:rPr>
+                <w:rFonts w:cstheme="minorHAnsi"/>
+                <w:color w:val="2D3C45"/>
+              </w:rPr>
+              <w:t xml:space="preserve"> events on webpage</w:t>
             </w:r>
           </w:p>
         </w:tc>
@@ -1747,13 +1998,21 @@
               <w:rPr>
                 <w:rFonts w:cstheme="minorHAnsi"/>
               </w:rPr>
-              <w:t>Changing style of button through getElementById</w:t>
-            </w:r>
-            <w:r>
-              <w:rPr>
-                <w:rFonts w:cstheme="minorHAnsi"/>
-              </w:rPr>
-              <w:t>()</w:t>
+              <w:lastRenderedPageBreak/>
+              <w:t>Play and pause audio on mouseenter and mouseleave</w:t>
+            </w:r>
+          </w:p>
+          <w:p>
+            <w:pPr>
+              <w:rPr>
+                <w:rFonts w:cstheme="minorHAnsi"/>
+              </w:rPr>
+            </w:pPr>
+            <w:r>
+              <w:rPr>
+                <w:rFonts w:cstheme="minorHAnsi"/>
+              </w:rPr>
+              <w:t>Hover and click events added as well</w:t>
             </w:r>
           </w:p>
         </w:tc>
@@ -1771,7 +2030,19 @@
               <w:rPr>
                 <w:rFonts w:cstheme="minorHAnsi"/>
               </w:rPr>
-              <w:t>36</w:t>
+              <w:t xml:space="preserve">2, </w:t>
+            </w:r>
+            <w:r>
+              <w:rPr>
+                <w:rFonts w:cstheme="minorHAnsi"/>
+              </w:rPr>
+              <w:t>20,28, 35, 40</w:t>
+            </w:r>
+            <w:r>
+              <w:rPr>
+                <w:rFonts w:cstheme="minorHAnsi"/>
+              </w:rPr>
+              <w:t>, 107</w:t>
             </w:r>
           </w:p>
         </w:tc>
@@ -1811,7 +2082,7 @@
                 <w:rFonts w:cstheme="minorHAnsi"/>
                 <w:color w:val="2D3C45"/>
               </w:rPr>
-              <w:t>6</w:t>
+              <w:t>5</w:t>
             </w:r>
           </w:p>
         </w:tc>
@@ -1831,7 +2102,7 @@
                 <w:rFonts w:cstheme="minorHAnsi"/>
                 <w:color w:val="2D3C45"/>
               </w:rPr>
-              <w:t>For loops</w:t>
+              <w:t>Changing style of DOM</w:t>
             </w:r>
           </w:p>
         </w:tc>
@@ -1849,7 +2120,13 @@
               <w:rPr>
                 <w:rFonts w:cstheme="minorHAnsi"/>
               </w:rPr>
-              <w:t>Used a for loop to replace innerHTML for class elements to display user inputted name</w:t>
+              <w:t>Changing style of button through getElementById</w:t>
+            </w:r>
+            <w:r>
+              <w:rPr>
+                <w:rFonts w:cstheme="minorHAnsi"/>
+              </w:rPr>
+              <w:t>()</w:t>
             </w:r>
           </w:p>
         </w:tc>
@@ -1867,7 +2144,7 @@
               <w:rPr>
                 <w:rFonts w:cstheme="minorHAnsi"/>
               </w:rPr>
-              <w:t>9-12</w:t>
+              <w:t>36</w:t>
             </w:r>
           </w:p>
         </w:tc>
@@ -1907,7 +2184,7 @@
                 <w:rFonts w:cstheme="minorHAnsi"/>
                 <w:color w:val="2D3C45"/>
               </w:rPr>
-              <w:t>6,8</w:t>
+              <w:t>6</w:t>
             </w:r>
           </w:p>
         </w:tc>
@@ -1927,7 +2204,7 @@
                 <w:rFonts w:cstheme="minorHAnsi"/>
                 <w:color w:val="2D3C45"/>
               </w:rPr>
-              <w:t>Using loop to import csv data in arrays for chart</w:t>
+              <w:t>For loops</w:t>
             </w:r>
           </w:p>
         </w:tc>
@@ -1945,7 +2222,7 @@
               <w:rPr>
                 <w:rFonts w:cstheme="minorHAnsi"/>
               </w:rPr>
-              <w:t>Planning to use for-loop to import my GamingPsych.csv data into arrays</w:t>
+              <w:t>Used a for loop to replace innerHTML for class elements to display user inputted name</w:t>
             </w:r>
           </w:p>
         </w:tc>
@@ -1963,7 +2240,7 @@
               <w:rPr>
                 <w:rFonts w:cstheme="minorHAnsi"/>
               </w:rPr>
-              <w:t>Not used yet.</w:t>
+              <w:t>9-12</w:t>
             </w:r>
           </w:p>
         </w:tc>
@@ -2003,8 +2280,7 @@
                 <w:rFonts w:cstheme="minorHAnsi"/>
                 <w:color w:val="2D3C45"/>
               </w:rPr>
-              <w:lastRenderedPageBreak/>
-              <w:t>7</w:t>
+              <w:t>6,8</w:t>
             </w:r>
           </w:p>
         </w:tc>
@@ -2024,14 +2300,7 @@
                 <w:rFonts w:cstheme="minorHAnsi"/>
                 <w:color w:val="2D3C45"/>
               </w:rPr>
-              <w:t>Chart</w:t>
-            </w:r>
-            <w:r>
-              <w:rPr>
-                <w:rFonts w:cstheme="minorHAnsi"/>
-                <w:color w:val="2D3C45"/>
-              </w:rPr>
-              <w:t xml:space="preserve"> creation and styling</w:t>
+              <w:t>Using loop to import csv data in arrays for chart</w:t>
             </w:r>
           </w:p>
         </w:tc>
@@ -2049,26 +2318,7 @@
               <w:rPr>
                 <w:rFonts w:cstheme="minorHAnsi"/>
               </w:rPr>
-              <w:t>Creating a canvas container</w:t>
-            </w:r>
-            <w:r>
-              <w:rPr>
-                <w:rFonts w:cstheme="minorHAnsi"/>
-              </w:rPr>
-              <w:t>.</w:t>
-            </w:r>
-          </w:p>
-          <w:p>
-            <w:pPr>
-              <w:rPr>
-                <w:rFonts w:cstheme="minorHAnsi"/>
-              </w:rPr>
-            </w:pPr>
-            <w:r>
-              <w:rPr>
-                <w:rFonts w:cstheme="minorHAnsi"/>
-              </w:rPr>
-              <w:t xml:space="preserve">Planning to add bar chart and map chart. </w:t>
+              <w:t>Planning to use for-loop to import my GamingPsych.csv data into arrays</w:t>
             </w:r>
           </w:p>
         </w:tc>
@@ -2086,39 +2336,7 @@
               <w:rPr>
                 <w:rFonts w:cstheme="minorHAnsi"/>
               </w:rPr>
-              <w:t>HTML: 74-76, 87-89, 98-100, 113-115, 128-130</w:t>
-            </w:r>
-          </w:p>
-          <w:p>
-            <w:pPr>
-              <w:rPr>
-                <w:rFonts w:cstheme="minorHAnsi"/>
-              </w:rPr>
-            </w:pPr>
-            <w:r>
-              <w:rPr>
-                <w:rFonts w:cstheme="minorHAnsi"/>
-              </w:rPr>
-              <w:t>CSS: 137-140, 147-150, 154-157, 171-174</w:t>
-            </w:r>
-          </w:p>
-          <w:p>
-            <w:pPr>
-              <w:rPr>
-                <w:rFonts w:cstheme="minorHAnsi"/>
-              </w:rPr>
-            </w:pPr>
-            <w:r>
-              <w:rPr>
-                <w:rFonts w:cstheme="minorHAnsi"/>
-              </w:rPr>
-              <w:t>JS: 46</w:t>
-            </w:r>
-            <w:r>
-              <w:rPr>
-                <w:rFonts w:cstheme="minorHAnsi"/>
-              </w:rPr>
-              <w:t>-76</w:t>
+              <w:t>Not used yet.</w:t>
             </w:r>
           </w:p>
         </w:tc>
@@ -2126,32 +2344,6 @@
           <w:tcPr>
             <w:tcW w:w="1710" w:type="dxa"/>
           </w:tcPr>
-          <w:p>
-            <w:pPr>
-              <w:rPr>
-                <w:rFonts w:cstheme="minorHAnsi"/>
-              </w:rPr>
-            </w:pPr>
-            <w:r>
-              <w:rPr>
-                <w:rFonts w:cstheme="minorHAnsi"/>
-              </w:rPr>
-              <w:t>home.html</w:t>
-            </w:r>
-          </w:p>
-          <w:p>
-            <w:pPr>
-              <w:rPr>
-                <w:rFonts w:cstheme="minorHAnsi"/>
-              </w:rPr>
-            </w:pPr>
-            <w:r>
-              <w:rPr>
-                <w:rFonts w:cstheme="minorHAnsi"/>
-              </w:rPr>
-              <w:t>appstyle.css</w:t>
-            </w:r>
-          </w:p>
           <w:p>
             <w:pPr>
               <w:rPr>
@@ -2184,8 +2376,272 @@
                 <w:rFonts w:cstheme="minorHAnsi"/>
                 <w:color w:val="2D3C45"/>
               </w:rPr>
+              <w:t>7</w:t>
+            </w:r>
+          </w:p>
+        </w:tc>
+        <w:tc>
+          <w:tcPr>
+            <w:tcW w:w="1920" w:type="dxa"/>
+          </w:tcPr>
+          <w:p>
+            <w:pPr>
+              <w:rPr>
+                <w:rFonts w:cstheme="minorHAnsi"/>
+                <w:color w:val="2D3C45"/>
+              </w:rPr>
+            </w:pPr>
+            <w:r>
+              <w:rPr>
+                <w:rFonts w:cstheme="minorHAnsi"/>
+                <w:color w:val="2D3C45"/>
+              </w:rPr>
+              <w:t>Chart</w:t>
+            </w:r>
+            <w:r>
+              <w:rPr>
+                <w:rFonts w:cstheme="minorHAnsi"/>
+                <w:color w:val="2D3C45"/>
+              </w:rPr>
+              <w:t xml:space="preserve"> creation and styling</w:t>
+            </w:r>
+          </w:p>
+        </w:tc>
+        <w:tc>
+          <w:tcPr>
+            <w:tcW w:w="4504" w:type="dxa"/>
+          </w:tcPr>
+          <w:p>
+            <w:pPr>
+              <w:rPr>
+                <w:rFonts w:cstheme="minorHAnsi"/>
+              </w:rPr>
+            </w:pPr>
+            <w:r>
+              <w:rPr>
+                <w:rFonts w:cstheme="minorHAnsi"/>
+              </w:rPr>
+              <w:t>Creating a canvas container</w:t>
+            </w:r>
+            <w:r>
+              <w:rPr>
+                <w:rFonts w:cstheme="minorHAnsi"/>
+              </w:rPr>
+              <w:t>.</w:t>
+            </w:r>
+          </w:p>
+          <w:p>
+            <w:pPr>
+              <w:rPr>
+                <w:rFonts w:cstheme="minorHAnsi"/>
+              </w:rPr>
+            </w:pPr>
+            <w:r>
+              <w:rPr>
+                <w:rFonts w:cstheme="minorHAnsi"/>
+              </w:rPr>
+              <w:t xml:space="preserve">Planning to add bar chart and map chart. </w:t>
+            </w:r>
+          </w:p>
+        </w:tc>
+        <w:tc>
+          <w:tcPr>
+            <w:tcW w:w="2610" w:type="dxa"/>
+          </w:tcPr>
+          <w:p>
+            <w:pPr>
+              <w:rPr>
+                <w:rFonts w:cstheme="minorHAnsi"/>
+              </w:rPr>
+            </w:pPr>
+            <w:r>
+              <w:rPr>
+                <w:rFonts w:cstheme="minorHAnsi"/>
+              </w:rPr>
+              <w:t xml:space="preserve">HTML: 74-76, </w:t>
+            </w:r>
+            <w:r>
+              <w:rPr>
+                <w:rFonts w:cstheme="minorHAnsi"/>
+              </w:rPr>
+              <w:t xml:space="preserve">114-116, </w:t>
+            </w:r>
+            <w:r>
+              <w:rPr>
+                <w:rFonts w:cstheme="minorHAnsi"/>
+              </w:rPr>
+              <w:t>12</w:t>
+            </w:r>
+            <w:r>
+              <w:rPr>
+                <w:rFonts w:cstheme="minorHAnsi"/>
+              </w:rPr>
               <w:t>9</w:t>
             </w:r>
+            <w:r>
+              <w:rPr>
+                <w:rFonts w:cstheme="minorHAnsi"/>
+              </w:rPr>
+              <w:t>-13</w:t>
+            </w:r>
+            <w:r>
+              <w:rPr>
+                <w:rFonts w:cstheme="minorHAnsi"/>
+              </w:rPr>
+              <w:t>1, 152-154, 169-171</w:t>
+            </w:r>
+          </w:p>
+          <w:p>
+            <w:pPr>
+              <w:rPr>
+                <w:rFonts w:cstheme="minorHAnsi"/>
+              </w:rPr>
+            </w:pPr>
+            <w:r>
+              <w:rPr>
+                <w:rFonts w:cstheme="minorHAnsi"/>
+              </w:rPr>
+              <w:t xml:space="preserve">CSS: </w:t>
+            </w:r>
+            <w:r>
+              <w:rPr>
+                <w:rFonts w:cstheme="minorHAnsi"/>
+              </w:rPr>
+              <w:t xml:space="preserve"> 138 - 141, </w:t>
+            </w:r>
+            <w:r>
+              <w:rPr>
+                <w:rFonts w:cstheme="minorHAnsi"/>
+              </w:rPr>
+              <w:t>1</w:t>
+            </w:r>
+            <w:r>
+              <w:rPr>
+                <w:rFonts w:cstheme="minorHAnsi"/>
+              </w:rPr>
+              <w:t>49-152</w:t>
+            </w:r>
+            <w:r>
+              <w:rPr>
+                <w:rFonts w:cstheme="minorHAnsi"/>
+              </w:rPr>
+              <w:t>, 1</w:t>
+            </w:r>
+            <w:r>
+              <w:rPr>
+                <w:rFonts w:cstheme="minorHAnsi"/>
+              </w:rPr>
+              <w:t>56-159</w:t>
+            </w:r>
+            <w:r>
+              <w:rPr>
+                <w:rFonts w:cstheme="minorHAnsi"/>
+              </w:rPr>
+              <w:t>, 1</w:t>
+            </w:r>
+            <w:r>
+              <w:rPr>
+                <w:rFonts w:cstheme="minorHAnsi"/>
+              </w:rPr>
+              <w:t>63-166</w:t>
+            </w:r>
+            <w:r>
+              <w:rPr>
+                <w:rFonts w:cstheme="minorHAnsi"/>
+              </w:rPr>
+              <w:t xml:space="preserve">, </w:t>
+            </w:r>
+            <w:r>
+              <w:rPr>
+                <w:rFonts w:cstheme="minorHAnsi"/>
+              </w:rPr>
+              <w:t>170-173</w:t>
+            </w:r>
+          </w:p>
+          <w:p>
+            <w:pPr>
+              <w:rPr>
+                <w:rFonts w:cstheme="minorHAnsi"/>
+              </w:rPr>
+            </w:pPr>
+            <w:r>
+              <w:rPr>
+                <w:rFonts w:cstheme="minorHAnsi"/>
+              </w:rPr>
+              <w:t>JS: 4</w:t>
+            </w:r>
+            <w:r>
+              <w:rPr>
+                <w:rFonts w:cstheme="minorHAnsi"/>
+              </w:rPr>
+              <w:t>8-105</w:t>
+            </w:r>
+          </w:p>
+        </w:tc>
+        <w:tc>
+          <w:tcPr>
+            <w:tcW w:w="1710" w:type="dxa"/>
+          </w:tcPr>
+          <w:p>
+            <w:pPr>
+              <w:rPr>
+                <w:rFonts w:cstheme="minorHAnsi"/>
+              </w:rPr>
+            </w:pPr>
+            <w:r>
+              <w:rPr>
+                <w:rFonts w:cstheme="minorHAnsi"/>
+              </w:rPr>
+              <w:t>home.html</w:t>
+            </w:r>
+          </w:p>
+          <w:p>
+            <w:pPr>
+              <w:rPr>
+                <w:rFonts w:cstheme="minorHAnsi"/>
+              </w:rPr>
+            </w:pPr>
+            <w:r>
+              <w:rPr>
+                <w:rFonts w:cstheme="minorHAnsi"/>
+              </w:rPr>
+              <w:t>appstyle.css</w:t>
+            </w:r>
+          </w:p>
+          <w:p>
+            <w:pPr>
+              <w:rPr>
+                <w:rFonts w:cstheme="minorHAnsi"/>
+              </w:rPr>
+            </w:pPr>
+            <w:r>
+              <w:rPr>
+                <w:rFonts w:cstheme="minorHAnsi"/>
+              </w:rPr>
+              <w:t>main.js</w:t>
+            </w:r>
+          </w:p>
+        </w:tc>
+      </w:tr>
+      <w:tr>
+        <w:tc>
+          <w:tcPr>
+            <w:tcW w:w="956" w:type="dxa"/>
+          </w:tcPr>
+          <w:p>
+            <w:pPr>
+              <w:rPr>
+                <w:rFonts w:cstheme="minorHAnsi"/>
+                <w:color w:val="2D3C45"/>
+              </w:rPr>
+            </w:pPr>
+            <w:r>
+              <w:rPr>
+                <w:rFonts w:cstheme="minorHAnsi"/>
+                <w:color w:val="2D3C45"/>
+              </w:rPr>
+              <w:t>9</w:t>
+            </w:r>
           </w:p>
         </w:tc>
         <w:tc>
@@ -2241,7 +2697,7 @@
               <w:rPr>
                 <w:rFonts w:cstheme="minorHAnsi"/>
               </w:rPr>
-              <w:t>77-90</w:t>
+              <w:t>43-62, 67-92</w:t>
             </w:r>
           </w:p>
         </w:tc>

</xml_diff>